<commit_message>
Project 2 Complete and tested for turn in
</commit_message>
<xml_diff>
--- a/bin/Burkhardt_Project_2/Burkhardt_Project2.docx
+++ b/bin/Burkhardt_Project_2/Burkhardt_Project2.docx
@@ -20,7 +20,7 @@
         </w:sdtPr>
         <w:sdtContent>
           <w:r>
-            <w:t>Project 1 – Delimiter Check</w:t>
+            <w:t>Project 2 – Data Structures and Algorithms</w:t>
           </w:r>
         </w:sdtContent>
       </w:sdt>
@@ -60,15 +60,7 @@
     </w:p>
     <w:p>
       <w:r>
-        <w:t xml:space="preserve">This Program will encapsulate a file from the user and run it through a class called </w:t>
-      </w:r>
-      <w:proofErr w:type="spellStart"/>
-      <w:r>
-        <w:t>DelimiterCheck</w:t>
-      </w:r>
-      <w:proofErr w:type="spellEnd"/>
-      <w:r>
-        <w:t xml:space="preserve"> to see if it is missing any parenthesis, brackets, or braces.</w:t>
+        <w:t>This program reads in a file of points and adds them to a Pane and displays them in an Application GUI in JavaFX. It has an exception to catch if no file is attached or is wrong, it will not allow you to enter a new file number but will allow you to start fresh in an empty application.</w:t>
       </w:r>
     </w:p>
     <w:p>
@@ -85,14 +77,11 @@
         <w:jc w:val="center"/>
       </w:pPr>
       <w:r>
-        <w:rPr>
-          <w:noProof/>
-        </w:rPr>
         <w:drawing>
-          <wp:inline distT="0" distB="0" distL="0" distR="0" wp14:anchorId="4F10CA34" wp14:editId="16B2EFA1">
-            <wp:extent cx="3073411" cy="4954772"/>
-            <wp:effectExtent l="0" t="0" r="0" b="0"/>
-            <wp:docPr id="1951598185" name="Picture 1"/>
+          <wp:inline distT="0" distB="0" distL="0" distR="0" wp14:anchorId="1EC53403" wp14:editId="0E690F11">
+            <wp:extent cx="2743583" cy="7802064"/>
+            <wp:effectExtent l="0" t="0" r="0" b="8890"/>
+            <wp:docPr id="2046496924" name="Picture 1" descr="A screenshot of a computer&#10;&#10;Description automatically generated"/>
             <wp:cNvGraphicFramePr>
               <a:graphicFrameLocks xmlns:a="http://schemas.openxmlformats.org/drawingml/2006/main" noChangeAspect="1"/>
             </wp:cNvGraphicFramePr>
@@ -100,17 +89,11 @@
               <a:graphicData uri="http://schemas.openxmlformats.org/drawingml/2006/picture">
                 <pic:pic xmlns:pic="http://schemas.openxmlformats.org/drawingml/2006/picture">
                   <pic:nvPicPr>
-                    <pic:cNvPr id="1951598185" name="Picture 1951598185"/>
+                    <pic:cNvPr id="2046496924" name="Picture 1" descr="A screenshot of a computer&#10;&#10;Description automatically generated"/>
                     <pic:cNvPicPr/>
                   </pic:nvPicPr>
                   <pic:blipFill>
-                    <a:blip r:embed="rId9" cstate="print">
-                      <a:extLst>
-                        <a:ext uri="{28A0092B-C50C-407E-A947-70E740481C1C}">
-                          <a14:useLocalDpi xmlns:a14="http://schemas.microsoft.com/office/drawing/2010/main" val="0"/>
-                        </a:ext>
-                      </a:extLst>
-                    </a:blip>
+                    <a:blip r:embed="rId9"/>
                     <a:stretch>
                       <a:fillRect/>
                     </a:stretch>
@@ -118,7 +101,7 @@
                   <pic:spPr>
                     <a:xfrm>
                       <a:off x="0" y="0"/>
-                      <a:ext cx="3081840" cy="4968360"/>
+                      <a:ext cx="2743583" cy="7802064"/>
                     </a:xfrm>
                     <a:prstGeom prst="rect">
                       <a:avLst/>
@@ -162,7 +145,28 @@
               <w:b/>
               <w:bCs/>
             </w:rPr>
-            <w:t>Project 1 – Delimiter Check</w:t>
+            <w:t xml:space="preserve">Project </w:t>
+          </w:r>
+          <w:r>
+            <w:rPr>
+              <w:b/>
+              <w:bCs/>
+            </w:rPr>
+            <w:t>2</w:t>
+          </w:r>
+          <w:r>
+            <w:rPr>
+              <w:b/>
+              <w:bCs/>
+            </w:rPr>
+            <w:t xml:space="preserve"> – </w:t>
+          </w:r>
+          <w:r>
+            <w:rPr>
+              <w:b/>
+              <w:bCs/>
+            </w:rPr>
+            <w:t>Data Structures and Algorithms</w:t>
           </w:r>
         </w:sdtContent>
       </w:sdt>
@@ -170,29 +174,59 @@
     </w:p>
     <w:p>
       <w:r>
-        <w:t xml:space="preserve">Assignment 1 was quite a challenge. I started by creating a layout of what variables I was going to need on an empty whiteboard. After looking at the requirements from the rubric I went into creating the two classes. I quickly became overwhelmed with which variable I was going to put where and how I was going to call the character repetitively. I then went to draw.io to attempt to make sense of it in a class diagram and furthermore got overwhelmed. It became a code and diagram as you go for me. This is something I have been trying to get better with and am currently working on. I finally concluded the assignment after rigorous testing and calling in many resources such as </w:t>
+        <w:t xml:space="preserve">Assignment </w:t>
+      </w:r>
+      <w:r>
+        <w:t xml:space="preserve">2 was extremely challenging and took me awhile to grasp. It wasn’t until your announcement that I realized that the points were starting from the top left of the screen. </w:t>
+      </w:r>
+      <w:r>
+        <w:t>For the Big-O notation I believe it will be O(n^2)</w:t>
+      </w:r>
+      <w:r>
+        <w:t xml:space="preserve"> where n is each point in the </w:t>
       </w:r>
       <w:proofErr w:type="spellStart"/>
       <w:r>
-        <w:t>geeksforgeeks</w:t>
+        <w:t>pointslist</w:t>
       </w:r>
       <w:proofErr w:type="spellEnd"/>
       <w:r>
-        <w:t xml:space="preserve"> and </w:t>
+        <w:t xml:space="preserve">. I </w:t>
+      </w:r>
+      <w:r>
+        <w:t>came</w:t>
+      </w:r>
+      <w:r>
+        <w:t xml:space="preserve"> to this conclusion by seeing that the outer loop iterates through all points in the </w:t>
+      </w:r>
+      <w:proofErr w:type="spellStart"/>
+      <w:proofErr w:type="gramStart"/>
+      <w:r>
+        <w:t>pointlist</w:t>
+      </w:r>
+      <w:proofErr w:type="spellEnd"/>
+      <w:proofErr w:type="gramEnd"/>
+      <w:r>
+        <w:t xml:space="preserve"> </w:t>
+      </w:r>
+      <w:r>
+        <w:t xml:space="preserve">and the inner loop compares its point to the outer loop’s point. I do believe it is O(n^2) even with the nested if statement because </w:t>
       </w:r>
       <w:proofErr w:type="spellStart"/>
       <w:r>
-        <w:t>stackoverflow</w:t>
+        <w:t>isBelowToLeft</w:t>
       </w:r>
       <w:proofErr w:type="spellEnd"/>
       <w:r>
-        <w:t xml:space="preserve">. While I did not use the code that was found on these </w:t>
+        <w:t xml:space="preserve"> will be </w:t>
       </w:r>
+      <w:proofErr w:type="gramStart"/>
       <w:r>
-        <w:t>sites,</w:t>
+        <w:t>O(</w:t>
       </w:r>
+      <w:proofErr w:type="gramEnd"/>
       <w:r>
-        <w:t xml:space="preserve"> I did come back with great references on which direction to go with my while try loops.</w:t>
+        <w:t>1) for each time it is called but, it will be called (n-1) times therefore it will be O(n^2).</w:t>
       </w:r>
     </w:p>
     <w:p>
@@ -203,36 +237,18 @@
         </w:rPr>
       </w:pPr>
       <w:r>
-        <w:t xml:space="preserve">During this assignment I learned the power of the stack class and how to use remove, append, and peek from the class. It will prove helpful in the lessons and programming future to come. I also learned about the </w:t>
+        <w:t xml:space="preserve">In this week’s assignment it has taught me the complexity of trying to break down Big-O notation for classes and furthermore a program. I do believe I am grasping many of these concepts rather well, but it requires a lot of rereading and watching of Dr. Liangs book and videos. I also learned my most challenging and frustrating lesson of JavaFX which was that the y coordinates were inverse. Like I stated </w:t>
       </w:r>
-      <w:proofErr w:type="spellStart"/>
-      <w:r>
-        <w:t>IOException</w:t>
-      </w:r>
-      <w:proofErr w:type="spellEnd"/>
-      <w:r>
-        <w:t xml:space="preserve"> class and had to take my time reading through the different exceptions so I could catch the right exception. I also learned that when calling the exceptions, you could get the error messages from the throwable class. It also taught me while I was in the throwable class about the </w:t>
-      </w:r>
-      <w:proofErr w:type="spellStart"/>
-      <w:r>
-        <w:t>getCause</w:t>
-      </w:r>
-      <w:proofErr w:type="spellEnd"/>
-      <w:r>
-        <w:t xml:space="preserve"> method and the </w:t>
-      </w:r>
-      <w:proofErr w:type="spellStart"/>
       <w:proofErr w:type="gramStart"/>
       <w:r>
-        <w:t>getLocalizedMessage</w:t>
-      </w:r>
-      <w:proofErr w:type="spellEnd"/>
-      <w:r>
-        <w:t>(</w:t>
+        <w:t>before</w:t>
       </w:r>
       <w:proofErr w:type="gramEnd"/>
       <w:r>
-        <w:t>). These will prove crucial in my future when I build more advanced programs to handle exceptions.</w:t>
+        <w:t xml:space="preserve"> it was not until your announcement that I realized this to be true. I launched into DEBUG mode with print statements to terminal to see what my lists were at each point which taught me how to use stream to print collections</w:t>
+      </w:r>
+      <w:r>
+        <w:t>. This was the most frustrating part of this project. I also learned a little more about how the scanner reads in files and will use the new line or space as a breaking point for when it is finding new doubles.</w:t>
       </w:r>
     </w:p>
     <w:p>
@@ -464,7 +480,15 @@
                 <w:sz w:val="20"/>
                 <w:szCs w:val="20"/>
               </w:rPr>
-              <w:t>Open Project 1</w:t>
+              <w:t xml:space="preserve">Open Project </w:t>
+            </w:r>
+            <w:r>
+              <w:rPr>
+                <w:rFonts w:cstheme="minorHAnsi"/>
+                <w:sz w:val="20"/>
+                <w:szCs w:val="20"/>
+              </w:rPr>
+              <w:t>2</w:t>
             </w:r>
           </w:p>
           <w:p>
@@ -491,7 +515,7 @@
                 <w:sz w:val="20"/>
                 <w:szCs w:val="20"/>
               </w:rPr>
-              <w:t>test1.txt</w:t>
+              <w:t>points.txt</w:t>
             </w:r>
             <w:proofErr w:type="gramEnd"/>
           </w:p>
@@ -534,7 +558,25 @@
                 <w:sz w:val="20"/>
                 <w:szCs w:val="20"/>
               </w:rPr>
-              <w:t>Running the delimiter check for missing parenthesis</w:t>
+              <w:t xml:space="preserve">See if it will </w:t>
+            </w:r>
+            <w:proofErr w:type="spellStart"/>
+            <w:r>
+              <w:rPr>
+                <w:rFonts w:cstheme="minorHAnsi"/>
+                <w:sz w:val="20"/>
+                <w:szCs w:val="20"/>
+              </w:rPr>
+              <w:t>oprn</w:t>
+            </w:r>
+            <w:proofErr w:type="spellEnd"/>
+            <w:r>
+              <w:rPr>
+                <w:rFonts w:cstheme="minorHAnsi"/>
+                <w:sz w:val="20"/>
+                <w:szCs w:val="20"/>
+              </w:rPr>
+              <w:t xml:space="preserve"> application and display points in the file</w:t>
             </w:r>
           </w:p>
         </w:tc>
@@ -558,7 +600,7 @@
                 <w:sz w:val="20"/>
                 <w:szCs w:val="20"/>
               </w:rPr>
-              <w:t>Missing Delimiter on line 6 &amp; 9</w:t>
+              <w:t>Points Displayed</w:t>
             </w:r>
           </w:p>
         </w:tc>
@@ -634,7 +676,25 @@
                 <w:sz w:val="20"/>
                 <w:szCs w:val="20"/>
               </w:rPr>
-              <w:t>Open Project 1</w:t>
+              <w:t xml:space="preserve">While </w:t>
+            </w:r>
+            <w:proofErr w:type="gramStart"/>
+            <w:r>
+              <w:rPr>
+                <w:rFonts w:cstheme="minorHAnsi"/>
+                <w:sz w:val="20"/>
+                <w:szCs w:val="20"/>
+              </w:rPr>
+              <w:t>It</w:t>
+            </w:r>
+            <w:proofErr w:type="gramEnd"/>
+            <w:r>
+              <w:rPr>
+                <w:rFonts w:cstheme="minorHAnsi"/>
+                <w:sz w:val="20"/>
+                <w:szCs w:val="20"/>
+              </w:rPr>
+              <w:t xml:space="preserve"> is open</w:t>
             </w:r>
           </w:p>
           <w:p>
@@ -652,71 +712,7 @@
                 <w:sz w:val="20"/>
                 <w:szCs w:val="20"/>
               </w:rPr>
-              <w:t xml:space="preserve">run </w:t>
-            </w:r>
-            <w:proofErr w:type="gramStart"/>
-            <w:r>
-              <w:rPr>
-                <w:rFonts w:cstheme="minorHAnsi"/>
-                <w:sz w:val="20"/>
-                <w:szCs w:val="20"/>
-              </w:rPr>
-              <w:t>test1.txt</w:t>
-            </w:r>
-            <w:proofErr w:type="gramEnd"/>
-          </w:p>
-          <w:p>
-            <w:pPr>
-              <w:ind w:firstLine="0"/>
-              <w:rPr>
-                <w:rFonts w:cstheme="minorHAnsi"/>
-                <w:sz w:val="20"/>
-                <w:szCs w:val="20"/>
-              </w:rPr>
-            </w:pPr>
-            <w:r>
-              <w:rPr>
-                <w:rFonts w:cstheme="minorHAnsi"/>
-                <w:sz w:val="20"/>
-                <w:szCs w:val="20"/>
-              </w:rPr>
-              <w:t>continue</w:t>
-            </w:r>
-          </w:p>
-          <w:p>
-            <w:pPr>
-              <w:ind w:firstLine="0"/>
-              <w:rPr>
-                <w:rFonts w:cstheme="minorHAnsi"/>
-                <w:sz w:val="20"/>
-                <w:szCs w:val="20"/>
-              </w:rPr>
-            </w:pPr>
-            <w:r>
-              <w:rPr>
-                <w:rFonts w:cstheme="minorHAnsi"/>
-                <w:sz w:val="20"/>
-                <w:szCs w:val="20"/>
-              </w:rPr>
-              <w:t>runt test1.txt</w:t>
-            </w:r>
-          </w:p>
-          <w:p>
-            <w:pPr>
-              <w:ind w:firstLine="0"/>
-              <w:rPr>
-                <w:rFonts w:cstheme="minorHAnsi"/>
-                <w:sz w:val="20"/>
-                <w:szCs w:val="20"/>
-              </w:rPr>
-            </w:pPr>
-            <w:r>
-              <w:rPr>
-                <w:rFonts w:cstheme="minorHAnsi"/>
-                <w:sz w:val="20"/>
-                <w:szCs w:val="20"/>
-              </w:rPr>
-              <w:t>end</w:t>
+              <w:t>Add 5 points</w:t>
             </w:r>
           </w:p>
         </w:tc>
@@ -740,15 +736,79 @@
                 <w:sz w:val="20"/>
                 <w:szCs w:val="20"/>
               </w:rPr>
-              <w:t xml:space="preserve">Running the delimiter check for missing </w:t>
-            </w:r>
-            <w:r>
-              <w:rPr>
-                <w:rFonts w:cstheme="minorHAnsi"/>
-                <w:sz w:val="20"/>
-                <w:szCs w:val="20"/>
-              </w:rPr>
-              <w:t>parenthesis. Change parenthesis between left and right to see if they catch changes in same file and continue function</w:t>
+              <w:t xml:space="preserve">This will check the </w:t>
+            </w:r>
+            <w:proofErr w:type="spellStart"/>
+            <w:r>
+              <w:rPr>
+                <w:rFonts w:cstheme="minorHAnsi"/>
+                <w:sz w:val="20"/>
+                <w:szCs w:val="20"/>
+              </w:rPr>
+              <w:t>addPoints</w:t>
+            </w:r>
+            <w:proofErr w:type="spellEnd"/>
+            <w:r>
+              <w:rPr>
+                <w:rFonts w:cstheme="minorHAnsi"/>
+                <w:sz w:val="20"/>
+                <w:szCs w:val="20"/>
+              </w:rPr>
+              <w:t xml:space="preserve"> and </w:t>
+            </w:r>
+            <w:proofErr w:type="spellStart"/>
+            <w:r>
+              <w:rPr>
+                <w:rFonts w:cstheme="minorHAnsi"/>
+                <w:sz w:val="20"/>
+                <w:szCs w:val="20"/>
+              </w:rPr>
+              <w:t>addLines</w:t>
+            </w:r>
+            <w:proofErr w:type="spellEnd"/>
+            <w:r>
+              <w:rPr>
+                <w:rFonts w:cstheme="minorHAnsi"/>
+                <w:sz w:val="20"/>
+                <w:szCs w:val="20"/>
+              </w:rPr>
+              <w:t xml:space="preserve"> methods.</w:t>
+            </w:r>
+          </w:p>
+          <w:p>
+            <w:pPr>
+              <w:ind w:firstLine="0"/>
+              <w:rPr>
+                <w:rFonts w:cstheme="minorHAnsi"/>
+                <w:sz w:val="20"/>
+                <w:szCs w:val="20"/>
+              </w:rPr>
+            </w:pPr>
+            <w:r>
+              <w:rPr>
+                <w:rFonts w:cstheme="minorHAnsi"/>
+                <w:sz w:val="20"/>
+                <w:szCs w:val="20"/>
+              </w:rPr>
+              <w:t xml:space="preserve">Also, it will update the </w:t>
+            </w:r>
+            <w:proofErr w:type="spellStart"/>
+            <w:r>
+              <w:rPr>
+                <w:rFonts w:cstheme="minorHAnsi"/>
+                <w:sz w:val="20"/>
+                <w:szCs w:val="20"/>
+              </w:rPr>
+              <w:t>maxList</w:t>
+            </w:r>
+            <w:proofErr w:type="spellEnd"/>
+            <w:r>
+              <w:rPr>
+                <w:rFonts w:cstheme="minorHAnsi"/>
+                <w:sz w:val="20"/>
+                <w:szCs w:val="20"/>
+              </w:rPr>
+              <w:t xml:space="preserve"> and redraw lines on new max points or not draw points if it is below and to left of max points.</w:t>
             </w:r>
           </w:p>
         </w:tc>
@@ -772,44 +832,9 @@
                 <w:sz w:val="20"/>
                 <w:szCs w:val="20"/>
               </w:rPr>
-              <w:t>Missing delimiter on line 25 char 38 and line 28 char 22</w:t>
-            </w:r>
-          </w:p>
-          <w:p>
-            <w:pPr>
-              <w:ind w:firstLine="0"/>
-              <w:rPr>
-                <w:rFonts w:cstheme="minorHAnsi"/>
-                <w:sz w:val="20"/>
-                <w:szCs w:val="20"/>
-              </w:rPr>
-            </w:pPr>
-            <w:r>
-              <w:rPr>
-                <w:rFonts w:cstheme="minorHAnsi"/>
-                <w:sz w:val="20"/>
-                <w:szCs w:val="20"/>
-              </w:rPr>
-              <w:t>Missing Delimiter on line 25 char 35 and line 27 char 22</w:t>
-            </w:r>
-          </w:p>
-          <w:p>
-            <w:pPr>
-              <w:ind w:firstLine="0"/>
-              <w:rPr>
-                <w:rFonts w:cstheme="minorHAnsi"/>
-                <w:sz w:val="20"/>
-                <w:szCs w:val="20"/>
-              </w:rPr>
-            </w:pPr>
-            <w:r>
-              <w:rPr>
-                <w:rFonts w:cstheme="minorHAnsi"/>
-                <w:sz w:val="20"/>
-                <w:szCs w:val="20"/>
-              </w:rPr>
-              <w:t xml:space="preserve">Continue Function </w:t>
-            </w:r>
+              <w:t xml:space="preserve">Added 5 points and successfully update </w:t>
+            </w:r>
+            <w:proofErr w:type="spellStart"/>
             <w:proofErr w:type="gramStart"/>
             <w:r>
               <w:rPr>
@@ -817,8 +842,9 @@
                 <w:sz w:val="20"/>
                 <w:szCs w:val="20"/>
               </w:rPr>
-              <w:t>works</w:t>
-            </w:r>
+              <w:t>maxList</w:t>
+            </w:r>
+            <w:proofErr w:type="spellEnd"/>
             <w:proofErr w:type="gramEnd"/>
           </w:p>
           <w:p>
@@ -904,43 +930,7 @@
                 <w:sz w:val="20"/>
                 <w:szCs w:val="20"/>
               </w:rPr>
-              <w:t>Improper file name</w:t>
-            </w:r>
-          </w:p>
-          <w:p>
-            <w:pPr>
-              <w:ind w:firstLine="0"/>
-              <w:rPr>
-                <w:rFonts w:cstheme="minorHAnsi"/>
-                <w:sz w:val="20"/>
-                <w:szCs w:val="20"/>
-              </w:rPr>
-            </w:pPr>
-            <w:r>
-              <w:rPr>
-                <w:rFonts w:cstheme="minorHAnsi"/>
-                <w:sz w:val="20"/>
-                <w:szCs w:val="20"/>
-              </w:rPr>
-              <w:t>Improper string name</w:t>
-            </w:r>
-          </w:p>
-          <w:p>
-            <w:pPr>
-              <w:ind w:firstLine="0"/>
-              <w:rPr>
-                <w:rFonts w:cstheme="minorHAnsi"/>
-                <w:sz w:val="20"/>
-                <w:szCs w:val="20"/>
-              </w:rPr>
-            </w:pPr>
-            <w:r>
-              <w:rPr>
-                <w:rFonts w:cstheme="minorHAnsi"/>
-                <w:sz w:val="20"/>
-                <w:szCs w:val="20"/>
-              </w:rPr>
-              <w:t>no</w:t>
+              <w:t>Remove 5 points from the application</w:t>
             </w:r>
           </w:p>
         </w:tc>
@@ -964,7 +954,79 @@
                 <w:sz w:val="20"/>
                 <w:szCs w:val="20"/>
               </w:rPr>
-              <w:t>Test to see if it continuously asks for a file</w:t>
+              <w:t xml:space="preserve">This will test he remove points, </w:t>
+            </w:r>
+            <w:proofErr w:type="spellStart"/>
+            <w:r>
+              <w:rPr>
+                <w:rFonts w:cstheme="minorHAnsi"/>
+                <w:sz w:val="20"/>
+                <w:szCs w:val="20"/>
+              </w:rPr>
+              <w:t>drawpoints</w:t>
+            </w:r>
+            <w:proofErr w:type="spellEnd"/>
+            <w:r>
+              <w:rPr>
+                <w:rFonts w:cstheme="minorHAnsi"/>
+                <w:sz w:val="20"/>
+                <w:szCs w:val="20"/>
+              </w:rPr>
+              <w:t xml:space="preserve">, </w:t>
+            </w:r>
+            <w:proofErr w:type="spellStart"/>
+            <w:r>
+              <w:rPr>
+                <w:rFonts w:cstheme="minorHAnsi"/>
+                <w:sz w:val="20"/>
+                <w:szCs w:val="20"/>
+              </w:rPr>
+              <w:t>drawlines</w:t>
+            </w:r>
+            <w:proofErr w:type="spellEnd"/>
+            <w:r>
+              <w:rPr>
+                <w:rFonts w:cstheme="minorHAnsi"/>
+                <w:sz w:val="20"/>
+                <w:szCs w:val="20"/>
+              </w:rPr>
+              <w:t xml:space="preserve">, </w:t>
+            </w:r>
+            <w:proofErr w:type="spellStart"/>
+            <w:r>
+              <w:rPr>
+                <w:rFonts w:cstheme="minorHAnsi"/>
+                <w:sz w:val="20"/>
+                <w:szCs w:val="20"/>
+              </w:rPr>
+              <w:t>findMax</w:t>
+            </w:r>
+            <w:proofErr w:type="spellEnd"/>
+            <w:r>
+              <w:rPr>
+                <w:rFonts w:cstheme="minorHAnsi"/>
+                <w:sz w:val="20"/>
+                <w:szCs w:val="20"/>
+              </w:rPr>
+              <w:t xml:space="preserve">, and </w:t>
+            </w:r>
+            <w:proofErr w:type="spellStart"/>
+            <w:r>
+              <w:rPr>
+                <w:rFonts w:cstheme="minorHAnsi"/>
+                <w:sz w:val="20"/>
+                <w:szCs w:val="20"/>
+              </w:rPr>
+              <w:t>compareTo</w:t>
+            </w:r>
+            <w:proofErr w:type="spellEnd"/>
+            <w:r>
+              <w:rPr>
+                <w:rFonts w:cstheme="minorHAnsi"/>
+                <w:sz w:val="20"/>
+                <w:szCs w:val="20"/>
+              </w:rPr>
+              <w:t xml:space="preserve"> method.</w:t>
             </w:r>
           </w:p>
         </w:tc>
@@ -988,35 +1050,7 @@
                 <w:sz w:val="20"/>
                 <w:szCs w:val="20"/>
               </w:rPr>
-              <w:t xml:space="preserve">Worked and asked for a file </w:t>
-            </w:r>
-            <w:proofErr w:type="gramStart"/>
-            <w:r>
-              <w:rPr>
-                <w:rFonts w:cstheme="minorHAnsi"/>
-                <w:sz w:val="20"/>
-                <w:szCs w:val="20"/>
-              </w:rPr>
-              <w:t>repetitively</w:t>
-            </w:r>
-            <w:proofErr w:type="gramEnd"/>
-          </w:p>
-          <w:p>
-            <w:pPr>
-              <w:ind w:firstLine="0"/>
-              <w:rPr>
-                <w:rFonts w:cstheme="minorHAnsi"/>
-                <w:sz w:val="20"/>
-                <w:szCs w:val="20"/>
-              </w:rPr>
-            </w:pPr>
-            <w:r>
-              <w:rPr>
-                <w:rFonts w:cstheme="minorHAnsi"/>
-                <w:sz w:val="20"/>
-                <w:szCs w:val="20"/>
-              </w:rPr>
-              <w:t>Successfully closed application</w:t>
+              <w:t>Removed 5 points and displayed new max list</w:t>
             </w:r>
           </w:p>
         </w:tc>
@@ -1092,7 +1126,7 @@
                 <w:sz w:val="20"/>
                 <w:szCs w:val="20"/>
               </w:rPr>
-              <w:t>Enter wrong answer for yes or no</w:t>
+              <w:t>Remove File name to make sure it sends error to terminal and opens blank application</w:t>
             </w:r>
           </w:p>
         </w:tc>
@@ -1116,7 +1150,7 @@
                 <w:sz w:val="20"/>
                 <w:szCs w:val="20"/>
               </w:rPr>
-              <w:t>Continuously prompt to user for a valid input if they want to check a file and enter invalid input</w:t>
+              <w:t>Tests the File not found exception as well as the application opening even though there is an error</w:t>
             </w:r>
           </w:p>
         </w:tc>
@@ -1140,7 +1174,15 @@
                 <w:sz w:val="20"/>
                 <w:szCs w:val="20"/>
               </w:rPr>
-              <w:t>Successfully re-prompts the user for a valid input</w:t>
+              <w:t xml:space="preserve">Successfully </w:t>
+            </w:r>
+            <w:r>
+              <w:rPr>
+                <w:rFonts w:cstheme="minorHAnsi"/>
+                <w:sz w:val="20"/>
+                <w:szCs w:val="20"/>
+              </w:rPr>
+              <w:t>opens blank application and triggers file not found exception to terminal.</w:t>
             </w:r>
           </w:p>
         </w:tc>
@@ -1216,25 +1258,25 @@
                 <w:sz w:val="20"/>
                 <w:szCs w:val="20"/>
               </w:rPr>
-              <w:t>RunTest.txt</w:t>
-            </w:r>
-          </w:p>
-          <w:p>
-            <w:pPr>
-              <w:ind w:firstLine="0"/>
-              <w:rPr>
-                <w:rFonts w:cstheme="minorHAnsi"/>
-                <w:sz w:val="20"/>
-                <w:szCs w:val="20"/>
-              </w:rPr>
-            </w:pPr>
-            <w:r>
-              <w:rPr>
-                <w:rFonts w:cstheme="minorHAnsi"/>
-                <w:sz w:val="20"/>
-                <w:szCs w:val="20"/>
-              </w:rPr>
-              <w:t>End</w:t>
+              <w:t xml:space="preserve">Add points to blank </w:t>
+            </w:r>
+            <w:proofErr w:type="spellStart"/>
+            <w:r>
+              <w:rPr>
+                <w:rFonts w:cstheme="minorHAnsi"/>
+                <w:sz w:val="20"/>
+                <w:szCs w:val="20"/>
+              </w:rPr>
+              <w:t>filenot</w:t>
+            </w:r>
+            <w:proofErr w:type="spellEnd"/>
+            <w:r>
+              <w:rPr>
+                <w:rFonts w:cstheme="minorHAnsi"/>
+                <w:sz w:val="20"/>
+                <w:szCs w:val="20"/>
+              </w:rPr>
+              <w:t xml:space="preserve"> found application</w:t>
             </w:r>
           </w:p>
         </w:tc>
@@ -1258,8 +1300,18 @@
                 <w:sz w:val="20"/>
                 <w:szCs w:val="20"/>
               </w:rPr>
-              <w:t>Alter test with open brackets, braces, and parenthesis to see if it can catch multiple errors and types</w:t>
-            </w:r>
+              <w:t xml:space="preserve">Tests that the application is working on a </w:t>
+            </w:r>
+            <w:proofErr w:type="spellStart"/>
+            <w:r>
+              <w:rPr>
+                <w:rFonts w:cstheme="minorHAnsi"/>
+                <w:sz w:val="20"/>
+                <w:szCs w:val="20"/>
+              </w:rPr>
+              <w:t>filenotfoundexception</w:t>
+            </w:r>
+            <w:proofErr w:type="spellEnd"/>
           </w:p>
         </w:tc>
         <w:tc>
@@ -1282,7 +1334,15 @@
                 <w:sz w:val="20"/>
                 <w:szCs w:val="20"/>
               </w:rPr>
-              <w:t>Successfully caught all errors</w:t>
+              <w:t xml:space="preserve">Successfully </w:t>
+            </w:r>
+            <w:r>
+              <w:rPr>
+                <w:rFonts w:cstheme="minorHAnsi"/>
+                <w:sz w:val="20"/>
+                <w:szCs w:val="20"/>
+              </w:rPr>
+              <w:t>allows you to add points to the Application and creates new max list.</w:t>
             </w:r>
           </w:p>
         </w:tc>
@@ -1385,13 +1445,12 @@
         <w:rPr>
           <w:b/>
           <w:bCs/>
-          <w:noProof/>
         </w:rPr>
         <w:drawing>
-          <wp:inline distT="0" distB="0" distL="0" distR="0" wp14:anchorId="2D12B7E8" wp14:editId="35A35CE0">
-            <wp:extent cx="5943600" cy="1864995"/>
-            <wp:effectExtent l="0" t="0" r="0" b="1905"/>
-            <wp:docPr id="608025925" name="Picture 1" descr="A computer screen shot of a computer screen&#10;&#10;Description automatically generated"/>
+          <wp:inline distT="0" distB="0" distL="0" distR="0" wp14:anchorId="0D4A13DC" wp14:editId="2FCE8A13">
+            <wp:extent cx="4177618" cy="3232298"/>
+            <wp:effectExtent l="0" t="0" r="0" b="6350"/>
+            <wp:docPr id="392964234" name="Picture 1" descr="A screenshot of a computer&#10;&#10;Description automatically generated"/>
             <wp:cNvGraphicFramePr>
               <a:graphicFrameLocks xmlns:a="http://schemas.openxmlformats.org/drawingml/2006/main" noChangeAspect="1"/>
             </wp:cNvGraphicFramePr>
@@ -1399,7 +1458,7 @@
               <a:graphicData uri="http://schemas.openxmlformats.org/drawingml/2006/picture">
                 <pic:pic xmlns:pic="http://schemas.openxmlformats.org/drawingml/2006/picture">
                   <pic:nvPicPr>
-                    <pic:cNvPr id="608025925" name="Picture 1" descr="A computer screen shot of a computer screen&#10;&#10;Description automatically generated"/>
+                    <pic:cNvPr id="392964234" name="Picture 1" descr="A screenshot of a computer&#10;&#10;Description automatically generated"/>
                     <pic:cNvPicPr/>
                   </pic:nvPicPr>
                   <pic:blipFill>
@@ -1411,7 +1470,7 @@
                   <pic:spPr>
                     <a:xfrm>
                       <a:off x="0" y="0"/>
-                      <a:ext cx="5943600" cy="1864995"/>
+                      <a:ext cx="4187484" cy="3239932"/>
                     </a:xfrm>
                     <a:prstGeom prst="rect">
                       <a:avLst/>
@@ -1461,13 +1520,12 @@
         <w:rPr>
           <w:b/>
           <w:bCs/>
-          <w:noProof/>
         </w:rPr>
         <w:drawing>
-          <wp:inline distT="0" distB="0" distL="0" distR="0" wp14:anchorId="2C5F35DA" wp14:editId="50CA24AE">
-            <wp:extent cx="3004457" cy="2813148"/>
-            <wp:effectExtent l="0" t="0" r="5715" b="0"/>
-            <wp:docPr id="1151897046" name="Picture 1" descr="A screenshot of a computer program&#10;&#10;Description automatically generated"/>
+          <wp:inline distT="0" distB="0" distL="0" distR="0" wp14:anchorId="6587AEED" wp14:editId="2432A3BA">
+            <wp:extent cx="4183737" cy="3753293"/>
+            <wp:effectExtent l="0" t="0" r="7620" b="0"/>
+            <wp:docPr id="1716537881" name="Picture 1" descr="A screenshot of a computer&#10;&#10;Description automatically generated"/>
             <wp:cNvGraphicFramePr>
               <a:graphicFrameLocks xmlns:a="http://schemas.openxmlformats.org/drawingml/2006/main" noChangeAspect="1"/>
             </wp:cNvGraphicFramePr>
@@ -1475,17 +1533,11 @@
               <a:graphicData uri="http://schemas.openxmlformats.org/drawingml/2006/picture">
                 <pic:pic xmlns:pic="http://schemas.openxmlformats.org/drawingml/2006/picture">
                   <pic:nvPicPr>
-                    <pic:cNvPr id="1151897046" name="Picture 1" descr="A screenshot of a computer program&#10;&#10;Description automatically generated"/>
+                    <pic:cNvPr id="1716537881" name="Picture 1" descr="A screenshot of a computer&#10;&#10;Description automatically generated"/>
                     <pic:cNvPicPr/>
                   </pic:nvPicPr>
                   <pic:blipFill>
-                    <a:blip r:embed="rId11" cstate="print">
-                      <a:extLst>
-                        <a:ext uri="{28A0092B-C50C-407E-A947-70E740481C1C}">
-                          <a14:useLocalDpi xmlns:a14="http://schemas.microsoft.com/office/drawing/2010/main" val="0"/>
-                        </a:ext>
-                      </a:extLst>
-                    </a:blip>
+                    <a:blip r:embed="rId11"/>
                     <a:stretch>
                       <a:fillRect/>
                     </a:stretch>
@@ -1493,103 +1545,7 @@
                   <pic:spPr>
                     <a:xfrm>
                       <a:off x="0" y="0"/>
-                      <a:ext cx="3039895" cy="2846330"/>
-                    </a:xfrm>
-                    <a:prstGeom prst="rect">
-                      <a:avLst/>
-                    </a:prstGeom>
-                  </pic:spPr>
-                </pic:pic>
-              </a:graphicData>
-            </a:graphic>
-          </wp:inline>
-        </w:drawing>
-      </w:r>
-      <w:r>
-        <w:rPr>
-          <w:b/>
-          <w:bCs/>
-          <w:noProof/>
-        </w:rPr>
-        <w:drawing>
-          <wp:inline distT="0" distB="0" distL="0" distR="0" wp14:anchorId="78CBBA84" wp14:editId="18529C89">
-            <wp:extent cx="2517972" cy="2825186"/>
-            <wp:effectExtent l="0" t="0" r="0" b="0"/>
-            <wp:docPr id="378275247" name="Picture 2" descr="A screenshot of a computer program&#10;&#10;Description automatically generated"/>
-            <wp:cNvGraphicFramePr>
-              <a:graphicFrameLocks xmlns:a="http://schemas.openxmlformats.org/drawingml/2006/main" noChangeAspect="1"/>
-            </wp:cNvGraphicFramePr>
-            <a:graphic xmlns:a="http://schemas.openxmlformats.org/drawingml/2006/main">
-              <a:graphicData uri="http://schemas.openxmlformats.org/drawingml/2006/picture">
-                <pic:pic xmlns:pic="http://schemas.openxmlformats.org/drawingml/2006/picture">
-                  <pic:nvPicPr>
-                    <pic:cNvPr id="378275247" name="Picture 2" descr="A screenshot of a computer program&#10;&#10;Description automatically generated"/>
-                    <pic:cNvPicPr/>
-                  </pic:nvPicPr>
-                  <pic:blipFill>
-                    <a:blip r:embed="rId12" cstate="print">
-                      <a:extLst>
-                        <a:ext uri="{28A0092B-C50C-407E-A947-70E740481C1C}">
-                          <a14:useLocalDpi xmlns:a14="http://schemas.microsoft.com/office/drawing/2010/main" val="0"/>
-                        </a:ext>
-                      </a:extLst>
-                    </a:blip>
-                    <a:stretch>
-                      <a:fillRect/>
-                    </a:stretch>
-                  </pic:blipFill>
-                  <pic:spPr>
-                    <a:xfrm>
-                      <a:off x="0" y="0"/>
-                      <a:ext cx="2534647" cy="2843896"/>
-                    </a:xfrm>
-                    <a:prstGeom prst="rect">
-                      <a:avLst/>
-                    </a:prstGeom>
-                  </pic:spPr>
-                </pic:pic>
-              </a:graphicData>
-            </a:graphic>
-          </wp:inline>
-        </w:drawing>
-      </w:r>
-      <w:r>
-        <w:rPr>
-          <w:b/>
-          <w:bCs/>
-          <w:noProof/>
-        </w:rPr>
-        <w:drawing>
-          <wp:inline distT="0" distB="0" distL="0" distR="0" wp14:anchorId="215F9919" wp14:editId="19F7C195">
-            <wp:extent cx="4278086" cy="1859322"/>
-            <wp:effectExtent l="0" t="0" r="1905" b="0"/>
-            <wp:docPr id="384276081" name="Picture 3" descr="A screenshot of a computer&#10;&#10;Description automatically generated"/>
-            <wp:cNvGraphicFramePr>
-              <a:graphicFrameLocks xmlns:a="http://schemas.openxmlformats.org/drawingml/2006/main" noChangeAspect="1"/>
-            </wp:cNvGraphicFramePr>
-            <a:graphic xmlns:a="http://schemas.openxmlformats.org/drawingml/2006/main">
-              <a:graphicData uri="http://schemas.openxmlformats.org/drawingml/2006/picture">
-                <pic:pic xmlns:pic="http://schemas.openxmlformats.org/drawingml/2006/picture">
-                  <pic:nvPicPr>
-                    <pic:cNvPr id="384276081" name="Picture 3" descr="A screenshot of a computer&#10;&#10;Description automatically generated"/>
-                    <pic:cNvPicPr/>
-                  </pic:nvPicPr>
-                  <pic:blipFill>
-                    <a:blip r:embed="rId13" cstate="print">
-                      <a:extLst>
-                        <a:ext uri="{28A0092B-C50C-407E-A947-70E740481C1C}">
-                          <a14:useLocalDpi xmlns:a14="http://schemas.microsoft.com/office/drawing/2010/main" val="0"/>
-                        </a:ext>
-                      </a:extLst>
-                    </a:blip>
-                    <a:stretch>
-                      <a:fillRect/>
-                    </a:stretch>
-                  </pic:blipFill>
-                  <pic:spPr>
-                    <a:xfrm>
-                      <a:off x="0" y="0"/>
-                      <a:ext cx="4342123" cy="1887154"/>
+                      <a:ext cx="4218937" cy="3784872"/>
                     </a:xfrm>
                     <a:prstGeom prst="rect">
                       <a:avLst/>
@@ -1641,13 +1597,12 @@
         <w:rPr>
           <w:b/>
           <w:bCs/>
-          <w:noProof/>
         </w:rPr>
         <w:drawing>
-          <wp:inline distT="0" distB="0" distL="0" distR="0" wp14:anchorId="6D534032" wp14:editId="51007790">
-            <wp:extent cx="5943600" cy="2213610"/>
-            <wp:effectExtent l="0" t="0" r="0" b="0"/>
-            <wp:docPr id="666163876" name="Picture 4" descr="A screenshot of a computer program&#10;&#10;Description automatically generated"/>
+          <wp:inline distT="0" distB="0" distL="0" distR="0" wp14:anchorId="5CC84224" wp14:editId="6E28283D">
+            <wp:extent cx="4146698" cy="3581843"/>
+            <wp:effectExtent l="0" t="0" r="6350" b="0"/>
+            <wp:docPr id="1774023464" name="Picture 1" descr="A screenshot of a computer&#10;&#10;Description automatically generated"/>
             <wp:cNvGraphicFramePr>
               <a:graphicFrameLocks xmlns:a="http://schemas.openxmlformats.org/drawingml/2006/main" noChangeAspect="1"/>
             </wp:cNvGraphicFramePr>
@@ -1655,17 +1610,11 @@
               <a:graphicData uri="http://schemas.openxmlformats.org/drawingml/2006/picture">
                 <pic:pic xmlns:pic="http://schemas.openxmlformats.org/drawingml/2006/picture">
                   <pic:nvPicPr>
-                    <pic:cNvPr id="666163876" name="Picture 4" descr="A screenshot of a computer program&#10;&#10;Description automatically generated"/>
+                    <pic:cNvPr id="1774023464" name="Picture 1" descr="A screenshot of a computer&#10;&#10;Description automatically generated"/>
                     <pic:cNvPicPr/>
                   </pic:nvPicPr>
                   <pic:blipFill>
-                    <a:blip r:embed="rId14" cstate="print">
-                      <a:extLst>
-                        <a:ext uri="{28A0092B-C50C-407E-A947-70E740481C1C}">
-                          <a14:useLocalDpi xmlns:a14="http://schemas.microsoft.com/office/drawing/2010/main" val="0"/>
-                        </a:ext>
-                      </a:extLst>
-                    </a:blip>
+                    <a:blip r:embed="rId12"/>
                     <a:stretch>
                       <a:fillRect/>
                     </a:stretch>
@@ -1673,7 +1622,7 @@
                   <pic:spPr>
                     <a:xfrm>
                       <a:off x="0" y="0"/>
-                      <a:ext cx="5943600" cy="2213610"/>
+                      <a:ext cx="4150933" cy="3585501"/>
                     </a:xfrm>
                     <a:prstGeom prst="rect">
                       <a:avLst/>
@@ -1719,10 +1668,10 @@
           <w:noProof/>
         </w:rPr>
         <w:drawing>
-          <wp:inline distT="0" distB="0" distL="0" distR="0" wp14:anchorId="4719C094" wp14:editId="4C2C0D21">
-            <wp:extent cx="5943600" cy="2519045"/>
-            <wp:effectExtent l="0" t="0" r="0" b="0"/>
-            <wp:docPr id="5740452" name="Picture 5" descr="A screenshot of a computer program&#10;&#10;Description automatically generated"/>
+          <wp:inline distT="0" distB="0" distL="0" distR="0" wp14:anchorId="36ECF26B" wp14:editId="16D4769D">
+            <wp:extent cx="4146698" cy="3393557"/>
+            <wp:effectExtent l="0" t="0" r="6350" b="0"/>
+            <wp:docPr id="258479359" name="Picture 1" descr="A screenshot of a computer&#10;&#10;Description automatically generated"/>
             <wp:cNvGraphicFramePr>
               <a:graphicFrameLocks xmlns:a="http://schemas.openxmlformats.org/drawingml/2006/main" noChangeAspect="1"/>
             </wp:cNvGraphicFramePr>
@@ -1730,11 +1679,11 @@
               <a:graphicData uri="http://schemas.openxmlformats.org/drawingml/2006/picture">
                 <pic:pic xmlns:pic="http://schemas.openxmlformats.org/drawingml/2006/picture">
                   <pic:nvPicPr>
-                    <pic:cNvPr id="5740452" name="Picture 5" descr="A screenshot of a computer program&#10;&#10;Description automatically generated"/>
+                    <pic:cNvPr id="258479359" name="Picture 1" descr="A screenshot of a computer&#10;&#10;Description automatically generated"/>
                     <pic:cNvPicPr/>
                   </pic:nvPicPr>
                   <pic:blipFill>
-                    <a:blip r:embed="rId15" cstate="print">
+                    <a:blip r:embed="rId13">
                       <a:extLst>
                         <a:ext uri="{28A0092B-C50C-407E-A947-70E740481C1C}">
                           <a14:useLocalDpi xmlns:a14="http://schemas.microsoft.com/office/drawing/2010/main" val="0"/>
@@ -1748,7 +1697,7 @@
                   <pic:spPr>
                     <a:xfrm>
                       <a:off x="0" y="0"/>
-                      <a:ext cx="5943600" cy="2519045"/>
+                      <a:ext cx="4167708" cy="3410751"/>
                     </a:xfrm>
                     <a:prstGeom prst="rect">
                       <a:avLst/>
@@ -1768,6 +1717,24 @@
         <w:rPr>
           <w:b/>
           <w:bCs/>
+        </w:rPr>
+      </w:pPr>
+      <w:r>
+        <w:rPr>
+          <w:b/>
+          <w:bCs/>
+        </w:rPr>
+        <w:lastRenderedPageBreak/>
+        <w:t>Test Case 5</w:t>
+      </w:r>
+    </w:p>
+    <w:p>
+      <w:pPr>
+        <w:ind w:firstLine="0"/>
+        <w:jc w:val="center"/>
+        <w:rPr>
+          <w:b/>
+          <w:bCs/>
           <w:noProof/>
         </w:rPr>
       </w:pPr>
@@ -1775,20 +1742,13 @@
         <w:rPr>
           <w:b/>
           <w:bCs/>
-        </w:rPr>
-        <w:t>Test Case 5</w:t>
-      </w:r>
-      <w:r>
-        <w:rPr>
-          <w:b/>
-          <w:bCs/>
           <w:noProof/>
         </w:rPr>
         <w:drawing>
-          <wp:inline distT="0" distB="0" distL="0" distR="0" wp14:anchorId="2D607BC2" wp14:editId="2D08F858">
-            <wp:extent cx="5943600" cy="1709420"/>
-            <wp:effectExtent l="0" t="0" r="0" b="5080"/>
-            <wp:docPr id="1019211307" name="Picture 6" descr="A computer screen with white text&#10;&#10;Description automatically generated"/>
+          <wp:inline distT="0" distB="0" distL="0" distR="0" wp14:anchorId="1873E32C" wp14:editId="28F9230D">
+            <wp:extent cx="3451580" cy="3210412"/>
+            <wp:effectExtent l="0" t="0" r="0" b="9525"/>
+            <wp:docPr id="369229752" name="Picture 1" descr="A screenshot of a computer&#10;&#10;Description automatically generated"/>
             <wp:cNvGraphicFramePr>
               <a:graphicFrameLocks xmlns:a="http://schemas.openxmlformats.org/drawingml/2006/main" noChangeAspect="1"/>
             </wp:cNvGraphicFramePr>
@@ -1796,17 +1756,11 @@
               <a:graphicData uri="http://schemas.openxmlformats.org/drawingml/2006/picture">
                 <pic:pic xmlns:pic="http://schemas.openxmlformats.org/drawingml/2006/picture">
                   <pic:nvPicPr>
-                    <pic:cNvPr id="1019211307" name="Picture 6" descr="A computer screen with white text&#10;&#10;Description automatically generated"/>
+                    <pic:cNvPr id="369229752" name="Picture 1" descr="A screenshot of a computer&#10;&#10;Description automatically generated"/>
                     <pic:cNvPicPr/>
                   </pic:nvPicPr>
                   <pic:blipFill>
-                    <a:blip r:embed="rId16" cstate="print">
-                      <a:extLst>
-                        <a:ext uri="{28A0092B-C50C-407E-A947-70E740481C1C}">
-                          <a14:useLocalDpi xmlns:a14="http://schemas.microsoft.com/office/drawing/2010/main" val="0"/>
-                        </a:ext>
-                      </a:extLst>
-                    </a:blip>
+                    <a:blip r:embed="rId14"/>
                     <a:stretch>
                       <a:fillRect/>
                     </a:stretch>
@@ -1814,7 +1768,7 @@
                   <pic:spPr>
                     <a:xfrm>
                       <a:off x="0" y="0"/>
-                      <a:ext cx="5943600" cy="1709420"/>
+                      <a:ext cx="3459198" cy="3217498"/>
                     </a:xfrm>
                     <a:prstGeom prst="rect">
                       <a:avLst/>
@@ -1828,8 +1782,8 @@
       </w:r>
     </w:p>
     <w:sectPr>
-      <w:headerReference w:type="default" r:id="rId17"/>
-      <w:headerReference w:type="first" r:id="rId18"/>
+      <w:headerReference w:type="default" r:id="rId15"/>
+      <w:headerReference w:type="first" r:id="rId16"/>
       <w:footnotePr>
         <w:pos w:val="beneathText"/>
       </w:footnotePr>
@@ -1926,7 +1880,7 @@
           <w:rPr>
             <w:rStyle w:val="Strong"/>
           </w:rPr>
-          <w:t>Assignment 1</w:t>
+          <w:t>Assignment 2</w:t>
         </w:r>
       </w:sdtContent>
     </w:sdt>
@@ -2016,7 +1970,13 @@
           <w:rPr>
             <w:rStyle w:val="Strong"/>
           </w:rPr>
-          <w:t>Assignment 1</w:t>
+          <w:t xml:space="preserve">Assignment </w:t>
+        </w:r>
+        <w:r>
+          <w:rPr>
+            <w:rStyle w:val="Strong"/>
+          </w:rPr>
+          <w:t>2</w:t>
         </w:r>
       </w:sdtContent>
     </w:sdt>
@@ -4864,7 +4824,7 @@
   <w:font w:name="Symbol">
     <w:panose1 w:val="05050102010706020507"/>
     <w:charset w:val="02"/>
-    <w:family w:val="decorative"/>
+    <w:family w:val="roman"/>
     <w:pitch w:val="variable"/>
     <w:sig w:usb0="00000000" w:usb1="10000000" w:usb2="00000000" w:usb3="00000000" w:csb0="80000000" w:csb1="00000000"/>
   </w:font>
@@ -4885,7 +4845,7 @@
   </w:font>
   <w:font w:name="SimHei">
     <w:altName w:val="黑体"/>
-    <w:panose1 w:val="02010609060101010101"/>
+    <w:panose1 w:val="02010600030101010101"/>
     <w:charset w:val="86"/>
     <w:family w:val="modern"/>
     <w:pitch w:val="fixed"/>
@@ -4938,6 +4898,7 @@
   </w:compat>
   <w:rsids>
     <w:rsidRoot w:val="009B3B35"/>
+    <w:rsid w:val="0002680F"/>
     <w:rsid w:val="000A7BFD"/>
     <w:rsid w:val="00133438"/>
     <w:rsid w:val="0021192C"/>
@@ -5771,7 +5732,7 @@
 <file path=customXml/item1.xml><?xml version="1.0" encoding="utf-8"?>
 <CoverPageProperties xmlns="http://schemas.microsoft.com/office/2006/coverPageProps">
   <PublishDate/>
-  <Abstract>Assignment 1</Abstract>
+  <Abstract>Assignment 2</Abstract>
   <CompanyAddress/>
   <CompanyPhone/>
   <CompanyFax/>

</xml_diff>